<commit_message>
cambios en los docx
</commit_message>
<xml_diff>
--- a/python/Informes/Documentación Técnica.docx
+++ b/python/Informes/Documentación Técnica.docx
@@ -1089,23 +1089,13 @@
           <w:lang w:val="es-CL"/>
         </w:rPr>
       </w:pPr>
-      <w:proofErr w:type="spellStart"/>
-      <w:r>
-        <w:rPr>
-          <w:sz w:val="24"/>
-          <w:szCs w:val="24"/>
-          <w:lang w:val="es-CL"/>
-        </w:rPr>
-        <w:t>Tuplas</w:t>
-      </w:r>
-      <w:proofErr w:type="spellEnd"/>
-      <w:r>
-        <w:rPr>
-          <w:sz w:val="24"/>
-          <w:szCs w:val="24"/>
-          <w:lang w:val="es-CL"/>
-        </w:rPr>
-        <w:t xml:space="preserve"> (</w:t>
+      <w:r>
+        <w:rPr>
+          <w:sz w:val="24"/>
+          <w:szCs w:val="24"/>
+          <w:lang w:val="es-CL"/>
+        </w:rPr>
+        <w:t>Tuplas (</w:t>
       </w:r>
       <w:proofErr w:type="spellStart"/>
       <w:r>
@@ -1693,178 +1683,274 @@
         </w:rPr>
         <w:t>Consideraciones:</w:t>
       </w:r>
+    </w:p>
+    <w:p>
+      <w:pPr>
+        <w:rPr>
+          <w:sz w:val="24"/>
+          <w:szCs w:val="24"/>
+          <w:lang w:val="es-CL"/>
+        </w:rPr>
+      </w:pPr>
+      <w:r>
+        <w:rPr>
+          <w:sz w:val="24"/>
+          <w:szCs w:val="24"/>
+          <w:lang w:val="es-CL"/>
+        </w:rPr>
+        <w:t>Mejoras de desempeño del sistema.</w:t>
+      </w:r>
+    </w:p>
+    <w:p>
+      <w:pPr>
+        <w:pStyle w:val="Prrafodelista"/>
+        <w:numPr>
+          <w:ilvl w:val="0"/>
+          <w:numId w:val="2"/>
+        </w:numPr>
+        <w:rPr>
+          <w:sz w:val="24"/>
+          <w:szCs w:val="24"/>
+          <w:lang w:val="es-CL"/>
+        </w:rPr>
+      </w:pPr>
+      <w:r>
+        <w:rPr>
+          <w:sz w:val="24"/>
+          <w:szCs w:val="24"/>
+          <w:lang w:val="es-CL"/>
+        </w:rPr>
+        <w:t>Estructuras de datos.</w:t>
+      </w:r>
+    </w:p>
+    <w:p>
+      <w:pPr>
+        <w:pStyle w:val="Prrafodelista"/>
+        <w:numPr>
+          <w:ilvl w:val="0"/>
+          <w:numId w:val="2"/>
+        </w:numPr>
+        <w:rPr>
+          <w:sz w:val="24"/>
+          <w:szCs w:val="24"/>
+          <w:lang w:val="es-CL"/>
+        </w:rPr>
+      </w:pPr>
+      <w:r>
+        <w:rPr>
+          <w:sz w:val="24"/>
+          <w:szCs w:val="24"/>
+          <w:lang w:val="es-CL"/>
+        </w:rPr>
+        <w:t>Modularización para evitar redundancia.</w:t>
+      </w:r>
+    </w:p>
+    <w:p>
+      <w:pPr>
+        <w:pStyle w:val="Prrafodelista"/>
+        <w:numPr>
+          <w:ilvl w:val="0"/>
+          <w:numId w:val="2"/>
+        </w:numPr>
+        <w:rPr>
+          <w:sz w:val="24"/>
+          <w:szCs w:val="24"/>
+          <w:lang w:val="es-CL"/>
+        </w:rPr>
+      </w:pPr>
+      <w:r>
+        <w:rPr>
+          <w:sz w:val="24"/>
+          <w:szCs w:val="24"/>
+          <w:lang w:val="es-CL"/>
+        </w:rPr>
+        <w:t>Cálculo estadístico con umbral basado en tamaño de muestra.</w:t>
+      </w:r>
+    </w:p>
+    <w:p>
+      <w:pPr>
+        <w:pStyle w:val="Prrafodelista"/>
+        <w:numPr>
+          <w:ilvl w:val="0"/>
+          <w:numId w:val="2"/>
+        </w:numPr>
+        <w:rPr>
+          <w:sz w:val="24"/>
+          <w:szCs w:val="24"/>
+          <w:lang w:val="es-CL"/>
+        </w:rPr>
+      </w:pPr>
+      <w:r>
+        <w:rPr>
+          <w:sz w:val="24"/>
+          <w:szCs w:val="24"/>
+          <w:lang w:val="es-CL"/>
+        </w:rPr>
+        <w:t>Separación entre funciones principales y auxiliares.</w:t>
+      </w:r>
+    </w:p>
+    <w:p>
+      <w:pPr>
+        <w:rPr>
+          <w:sz w:val="24"/>
+          <w:szCs w:val="24"/>
+          <w:lang w:val="es-CL"/>
+        </w:rPr>
+      </w:pPr>
+    </w:p>
+    <w:p>
+      <w:pPr>
+        <w:rPr>
+          <w:sz w:val="24"/>
+          <w:szCs w:val="24"/>
+          <w:lang w:val="es-CL"/>
+        </w:rPr>
+      </w:pPr>
+    </w:p>
+    <w:p>
+      <w:pPr>
+        <w:rPr>
+          <w:sz w:val="24"/>
+          <w:szCs w:val="24"/>
+          <w:lang w:val="es-CL"/>
+        </w:rPr>
+      </w:pPr>
+    </w:p>
+    <w:p>
+      <w:pPr>
+        <w:rPr>
+          <w:sz w:val="24"/>
+          <w:szCs w:val="24"/>
+          <w:lang w:val="es-CL"/>
+        </w:rPr>
+      </w:pPr>
+    </w:p>
+    <w:p>
+      <w:pPr>
+        <w:rPr>
+          <w:sz w:val="24"/>
+          <w:szCs w:val="24"/>
+          <w:lang w:val="es-CL"/>
+        </w:rPr>
+      </w:pPr>
+    </w:p>
+    <w:p>
+      <w:pPr>
+        <w:rPr>
+          <w:sz w:val="24"/>
+          <w:szCs w:val="24"/>
+          <w:lang w:val="es-CL"/>
+        </w:rPr>
+      </w:pPr>
+    </w:p>
+    <w:p>
+      <w:pPr>
+        <w:pStyle w:val="Prrafodelista"/>
+        <w:numPr>
+          <w:ilvl w:val="0"/>
+          <w:numId w:val="1"/>
+        </w:numPr>
+        <w:rPr>
+          <w:sz w:val="24"/>
+          <w:szCs w:val="24"/>
+          <w:lang w:val="es-CL"/>
+        </w:rPr>
+      </w:pPr>
+      <w:r>
+        <w:rPr>
+          <w:sz w:val="24"/>
+          <w:szCs w:val="24"/>
+          <w:lang w:val="es-CL"/>
+        </w:rPr>
+        <w:lastRenderedPageBreak/>
+        <w:t>Conclusión:</w:t>
+      </w:r>
+    </w:p>
+    <w:p>
+      <w:pPr>
+        <w:rPr>
+          <w:sz w:val="24"/>
+          <w:szCs w:val="24"/>
+          <w:lang w:val="es-CL"/>
+        </w:rPr>
+      </w:pPr>
+      <w:r>
+        <w:rPr>
+          <w:sz w:val="24"/>
+          <w:szCs w:val="24"/>
+          <w:lang w:val="es-CL"/>
+        </w:rPr>
+        <w:t>Se aplican conceptos prácticos de desarrollo con Python, enfocado en un contexto corporativo, buscando cercanías con la realidad, esperando mejorar capacidades al momento de dar soluciones.</w:t>
+      </w:r>
+    </w:p>
+    <w:p>
+      <w:pPr>
+        <w:rPr>
+          <w:sz w:val="24"/>
+          <w:szCs w:val="24"/>
+          <w:lang w:val="es-CL"/>
+        </w:rPr>
+      </w:pPr>
+      <w:r>
+        <w:rPr>
+          <w:sz w:val="24"/>
+          <w:szCs w:val="24"/>
+          <w:lang w:val="es-CL"/>
+        </w:rPr>
+        <w:t>Se cumplen los requerimientos técnicos solicitados, bajo el enfoque de las necesidades de una empresa tecnológica, en este caso, gestionando la capacitación y evaluación de colaboradores/estudiantes.</w:t>
+      </w:r>
+    </w:p>
+    <w:p>
+      <w:pPr>
+        <w:rPr>
+          <w:sz w:val="24"/>
+          <w:szCs w:val="24"/>
+          <w:lang w:val="es-CL"/>
+        </w:rPr>
+      </w:pPr>
+      <w:r>
+        <w:rPr>
+          <w:sz w:val="24"/>
+          <w:szCs w:val="24"/>
+          <w:lang w:val="es-CL"/>
+        </w:rPr>
+        <w:t>El sistema de periodos representa la realidad a menor escala, los sistemas de evaluación suelen manejarse con plazos y fechas estrictas, lo que normalmente serian meses, es representado por minutos a modo de permitir pruebas más recurrentes.</w:t>
+      </w:r>
+    </w:p>
+    <w:p>
+      <w:pPr>
+        <w:rPr>
+          <w:sz w:val="24"/>
+          <w:szCs w:val="24"/>
+          <w:lang w:val="es-CL"/>
+        </w:rPr>
+      </w:pPr>
+      <w:r>
+        <w:rPr>
+          <w:sz w:val="24"/>
+          <w:szCs w:val="24"/>
+          <w:lang w:val="es-CL"/>
+        </w:rPr>
+        <w:t xml:space="preserve">ADVERTENCIA: Solo se puede crear/actualizar el resumen anual durante minutos que terminen en 9, es solo </w:t>
+      </w:r>
+      <w:r>
+        <w:rPr>
+          <w:sz w:val="24"/>
+          <w:szCs w:val="24"/>
+          <w:lang w:val="es-CL"/>
+        </w:rPr>
+        <w:t>UN MINUTO</w:t>
+      </w:r>
+      <w:r>
+        <w:rPr>
+          <w:sz w:val="24"/>
+          <w:szCs w:val="24"/>
+          <w:lang w:val="es-CL"/>
+        </w:rPr>
+        <w:t>, durante ese tiempo debe cerrarse la aplicación o ejecutar cualquier acción que al completarse despliegue el menú principal.</w:t>
+      </w:r>
       <w:bookmarkStart w:id="0" w:name="_GoBack"/>
       <w:bookmarkEnd w:id="0"/>
-    </w:p>
-    <w:p>
-      <w:pPr>
-        <w:rPr>
-          <w:sz w:val="24"/>
-          <w:szCs w:val="24"/>
-          <w:lang w:val="es-CL"/>
-        </w:rPr>
-      </w:pPr>
-      <w:r>
-        <w:rPr>
-          <w:sz w:val="24"/>
-          <w:szCs w:val="24"/>
-          <w:lang w:val="es-CL"/>
-        </w:rPr>
-        <w:t>Mejoras de desempeño del sistema.</w:t>
-      </w:r>
-    </w:p>
-    <w:p>
-      <w:pPr>
-        <w:pStyle w:val="Prrafodelista"/>
-        <w:numPr>
-          <w:ilvl w:val="0"/>
-          <w:numId w:val="2"/>
-        </w:numPr>
-        <w:rPr>
-          <w:sz w:val="24"/>
-          <w:szCs w:val="24"/>
-          <w:lang w:val="es-CL"/>
-        </w:rPr>
-      </w:pPr>
-      <w:r>
-        <w:rPr>
-          <w:sz w:val="24"/>
-          <w:szCs w:val="24"/>
-          <w:lang w:val="es-CL"/>
-        </w:rPr>
-        <w:t>Estructuras de datos.</w:t>
-      </w:r>
-    </w:p>
-    <w:p>
-      <w:pPr>
-        <w:pStyle w:val="Prrafodelista"/>
-        <w:numPr>
-          <w:ilvl w:val="0"/>
-          <w:numId w:val="2"/>
-        </w:numPr>
-        <w:rPr>
-          <w:sz w:val="24"/>
-          <w:szCs w:val="24"/>
-          <w:lang w:val="es-CL"/>
-        </w:rPr>
-      </w:pPr>
-      <w:r>
-        <w:rPr>
-          <w:sz w:val="24"/>
-          <w:szCs w:val="24"/>
-          <w:lang w:val="es-CL"/>
-        </w:rPr>
-        <w:t>Modularización para evitar redundancia.</w:t>
-      </w:r>
-    </w:p>
-    <w:p>
-      <w:pPr>
-        <w:pStyle w:val="Prrafodelista"/>
-        <w:numPr>
-          <w:ilvl w:val="0"/>
-          <w:numId w:val="2"/>
-        </w:numPr>
-        <w:rPr>
-          <w:sz w:val="24"/>
-          <w:szCs w:val="24"/>
-          <w:lang w:val="es-CL"/>
-        </w:rPr>
-      </w:pPr>
-      <w:r>
-        <w:rPr>
-          <w:sz w:val="24"/>
-          <w:szCs w:val="24"/>
-          <w:lang w:val="es-CL"/>
-        </w:rPr>
-        <w:t>Cálculo estadístico con umbral basado en tamaño de muestra.</w:t>
-      </w:r>
-    </w:p>
-    <w:p>
-      <w:pPr>
-        <w:pStyle w:val="Prrafodelista"/>
-        <w:numPr>
-          <w:ilvl w:val="0"/>
-          <w:numId w:val="2"/>
-        </w:numPr>
-        <w:rPr>
-          <w:sz w:val="24"/>
-          <w:szCs w:val="24"/>
-          <w:lang w:val="es-CL"/>
-        </w:rPr>
-      </w:pPr>
-      <w:r>
-        <w:rPr>
-          <w:sz w:val="24"/>
-          <w:szCs w:val="24"/>
-          <w:lang w:val="es-CL"/>
-        </w:rPr>
-        <w:t>Separación entre funciones principales y auxiliares.</w:t>
-      </w:r>
-    </w:p>
-    <w:p>
-      <w:pPr>
-        <w:rPr>
-          <w:sz w:val="24"/>
-          <w:szCs w:val="24"/>
-          <w:lang w:val="es-CL"/>
-        </w:rPr>
-      </w:pPr>
-    </w:p>
-    <w:p>
-      <w:pPr>
-        <w:pStyle w:val="Prrafodelista"/>
-        <w:numPr>
-          <w:ilvl w:val="0"/>
-          <w:numId w:val="1"/>
-        </w:numPr>
-        <w:rPr>
-          <w:sz w:val="24"/>
-          <w:szCs w:val="24"/>
-          <w:lang w:val="es-CL"/>
-        </w:rPr>
-      </w:pPr>
-      <w:r>
-        <w:rPr>
-          <w:sz w:val="24"/>
-          <w:szCs w:val="24"/>
-          <w:lang w:val="es-CL"/>
-        </w:rPr>
-        <w:t>Conclusión:</w:t>
-      </w:r>
-    </w:p>
-    <w:p>
-      <w:pPr>
-        <w:rPr>
-          <w:sz w:val="24"/>
-          <w:szCs w:val="24"/>
-          <w:lang w:val="es-CL"/>
-        </w:rPr>
-      </w:pPr>
-      <w:r>
-        <w:rPr>
-          <w:sz w:val="24"/>
-          <w:szCs w:val="24"/>
-          <w:lang w:val="es-CL"/>
-        </w:rPr>
-        <w:t>Se aplican conceptos prácticos de desarrollo con Python, enfocado en un contexto corporativo, buscando cercanías con la realidad, esperando mejorar capacidades al momento de dar soluciones.</w:t>
-      </w:r>
-    </w:p>
-    <w:p>
-      <w:pPr>
-        <w:rPr>
-          <w:sz w:val="24"/>
-          <w:szCs w:val="24"/>
-          <w:lang w:val="es-CL"/>
-        </w:rPr>
-      </w:pPr>
-      <w:r>
-        <w:rPr>
-          <w:sz w:val="24"/>
-          <w:szCs w:val="24"/>
-          <w:lang w:val="es-CL"/>
-        </w:rPr>
-        <w:t>Se cumplen los requerimientos técnicos solicitados, bajo el enfoque de las necesidades de una empresa tecnológica, en este caso, gestionando la capacitación y evaluación de colaboradores/estudiantes.</w:t>
-      </w:r>
     </w:p>
     <w:sectPr>
       <w:pgSz w:w="12240" w:h="15840"/>

</xml_diff>